<commit_message>
Use argparse for LRSync.py.  Save configuation.  Add pyinstaller.
</commit_message>
<xml_diff>
--- a/Lightroom Sync.docx
+++ b/Lightroom Sync.docx
@@ -307,26 +307,544 @@
       </w:r>
     </w:p>
     <w:p>
-      <w:r>
-        <w:t>Python LRSync.py –</w:t>
+      <w:pPr>
+        <w:ind w:left="1440" w:hanging="720"/>
+        <w:rPr>
+          <w:rFonts w:ascii="Consolas" w:hAnsi="Consolas" w:cs="Consolas"/>
+        </w:rPr>
+      </w:pPr>
+      <w:r>
+        <w:rPr>
+          <w:rFonts w:ascii="Consolas" w:hAnsi="Consolas" w:cs="Consolas"/>
+        </w:rPr>
+        <w:t>&gt;p</w:t>
+      </w:r>
+      <w:r>
+        <w:rPr>
+          <w:rFonts w:ascii="Consolas" w:hAnsi="Consolas" w:cs="Consolas"/>
+        </w:rPr>
+        <w:t>ython LRSync.py</w:t>
+      </w:r>
+      <w:r>
+        <w:rPr>
+          <w:rFonts w:ascii="Consolas" w:hAnsi="Consolas" w:cs="Consolas"/>
+        </w:rPr>
+        <w:t xml:space="preserve"> [--</w:t>
       </w:r>
       <w:proofErr w:type="spellStart"/>
       <w:r>
+        <w:rPr>
+          <w:rFonts w:ascii="Consolas" w:hAnsi="Consolas" w:cs="Consolas"/>
+        </w:rPr>
+        <w:t>showonly</w:t>
+      </w:r>
+      <w:proofErr w:type="spellEnd"/>
+      <w:r>
+        <w:rPr>
+          <w:rFonts w:ascii="Consolas" w:hAnsi="Consolas" w:cs="Consolas"/>
+        </w:rPr>
+        <w:t>]</w:t>
+      </w:r>
+      <w:r>
+        <w:rPr>
+          <w:rFonts w:ascii="Consolas" w:hAnsi="Consolas" w:cs="Consolas"/>
+        </w:rPr>
+        <w:t xml:space="preserve"> </w:t>
+      </w:r>
+      <w:r>
+        <w:rPr>
+          <w:rFonts w:ascii="Consolas" w:hAnsi="Consolas" w:cs="Consolas"/>
+        </w:rPr>
+        <w:t>[--</w:t>
+      </w:r>
+      <w:proofErr w:type="spellStart"/>
+      <w:r>
+        <w:rPr>
+          <w:rFonts w:ascii="Consolas" w:hAnsi="Consolas" w:cs="Consolas"/>
+        </w:rPr>
         <w:t>catalogfolder</w:t>
       </w:r>
       <w:proofErr w:type="spellEnd"/>
       <w:r>
+        <w:rPr>
+          <w:rFonts w:ascii="Consolas" w:hAnsi="Consolas" w:cs="Consolas"/>
+        </w:rPr>
         <w:t xml:space="preserve"> </w:t>
       </w:r>
       <w:r>
         <w:rPr>
+          <w:rFonts w:ascii="Consolas" w:hAnsi="Consolas" w:cs="Consolas"/>
           <w:i/>
           <w:iCs/>
         </w:rPr>
         <w:t>folder</w:t>
       </w:r>
       <w:r>
-        <w:t xml:space="preserve"> --backupfolder</w:t>
+        <w:rPr>
+          <w:rFonts w:ascii="Consolas" w:hAnsi="Consolas" w:cs="Consolas"/>
+        </w:rPr>
+        <w:t>]</w:t>
+      </w:r>
+      <w:r>
+        <w:rPr>
+          <w:rFonts w:ascii="Consolas" w:hAnsi="Consolas" w:cs="Consolas"/>
+        </w:rPr>
+        <w:t xml:space="preserve"> </w:t>
+      </w:r>
+      <w:r>
+        <w:rPr>
+          <w:rFonts w:ascii="Consolas" w:hAnsi="Consolas" w:cs="Consolas"/>
+        </w:rPr>
+        <w:t>...</w:t>
+      </w:r>
+    </w:p>
+    <w:p>
+      <w:pPr>
+        <w:ind w:left="1440"/>
+        <w:rPr>
+          <w:rFonts w:ascii="Consolas" w:hAnsi="Consolas" w:cs="Consolas"/>
+        </w:rPr>
+      </w:pPr>
+      <w:r>
+        <w:rPr>
+          <w:rFonts w:ascii="Consolas" w:hAnsi="Consolas" w:cs="Consolas"/>
+        </w:rPr>
+        <w:t xml:space="preserve">... </w:t>
+      </w:r>
+      <w:r>
+        <w:rPr>
+          <w:rFonts w:ascii="Consolas" w:hAnsi="Consolas" w:cs="Consolas"/>
+        </w:rPr>
+        <w:t>[--</w:t>
+      </w:r>
+      <w:proofErr w:type="spellStart"/>
+      <w:r>
+        <w:rPr>
+          <w:rFonts w:ascii="Consolas" w:hAnsi="Consolas" w:cs="Consolas"/>
+        </w:rPr>
+        <w:t>backupfolder</w:t>
+      </w:r>
+      <w:proofErr w:type="spellEnd"/>
+      <w:r>
+        <w:rPr>
+          <w:rFonts w:ascii="Consolas" w:hAnsi="Consolas" w:cs="Consolas"/>
+        </w:rPr>
+        <w:t xml:space="preserve"> </w:t>
+      </w:r>
+      <w:r>
+        <w:rPr>
+          <w:rFonts w:ascii="Consolas" w:hAnsi="Consolas" w:cs="Consolas"/>
+          <w:i/>
+          <w:iCs/>
+        </w:rPr>
+        <w:t>folder</w:t>
+      </w:r>
+      <w:r>
+        <w:rPr>
+          <w:rFonts w:ascii="Consolas" w:hAnsi="Consolas" w:cs="Consolas"/>
+        </w:rPr>
+        <w:t>]</w:t>
+      </w:r>
+      <w:r>
+        <w:rPr>
+          <w:rFonts w:ascii="Consolas" w:hAnsi="Consolas" w:cs="Consolas"/>
+        </w:rPr>
+        <w:t xml:space="preserve"> [--verbose]</w:t>
+      </w:r>
+    </w:p>
+    <w:p>
+      <w:pPr>
+        <w:ind w:left="3420" w:hanging="3420"/>
+        <w:rPr>
+          <w:b/>
+          <w:bCs/>
+          <w:i/>
+          <w:iCs/>
+        </w:rPr>
+      </w:pPr>
+      <w:r>
+        <w:rPr>
+          <w:b/>
+          <w:bCs/>
+          <w:i/>
+          <w:iCs/>
+        </w:rPr>
+        <w:t>Argument</w:t>
+      </w:r>
+      <w:r>
+        <w:rPr>
+          <w:b/>
+          <w:bCs/>
+          <w:i/>
+          <w:iCs/>
+        </w:rPr>
+        <w:tab/>
+        <w:t>Meaning</w:t>
+      </w:r>
+    </w:p>
+    <w:p>
+      <w:pPr>
+        <w:ind w:left="3420" w:hanging="3420"/>
+      </w:pPr>
+      <w:r>
+        <w:rPr>
+          <w:rFonts w:ascii="Consolas" w:hAnsi="Consolas" w:cs="Consolas"/>
+        </w:rPr>
+        <w:t>--</w:t>
+      </w:r>
+      <w:proofErr w:type="spellStart"/>
+      <w:r>
+        <w:rPr>
+          <w:rFonts w:ascii="Consolas" w:hAnsi="Consolas" w:cs="Consolas"/>
+        </w:rPr>
+        <w:t>showonly</w:t>
+      </w:r>
+      <w:proofErr w:type="spellEnd"/>
+      <w:r>
+        <w:rPr>
+          <w:rFonts w:ascii="Consolas" w:hAnsi="Consolas" w:cs="Consolas"/>
+        </w:rPr>
+        <w:tab/>
+      </w:r>
+      <w:r>
+        <w:t xml:space="preserve">Output </w:t>
+      </w:r>
+      <w:r>
+        <w:t>show actions</w:t>
+      </w:r>
+      <w:r>
+        <w:t xml:space="preserve"> that would be take</w:t>
+      </w:r>
+      <w:r>
+        <w:t>n</w:t>
+      </w:r>
+      <w:r>
+        <w:t xml:space="preserve"> but do not copy any files.</w:t>
+      </w:r>
+    </w:p>
+    <w:p>
+      <w:pPr>
+        <w:ind w:left="3420" w:hanging="3420"/>
+      </w:pPr>
+      <w:r>
+        <w:rPr>
+          <w:rFonts w:ascii="Consolas" w:hAnsi="Consolas" w:cs="Consolas"/>
+        </w:rPr>
+        <w:t>--</w:t>
+      </w:r>
+      <w:proofErr w:type="spellStart"/>
+      <w:r>
+        <w:rPr>
+          <w:rFonts w:ascii="Consolas" w:hAnsi="Consolas" w:cs="Consolas"/>
+        </w:rPr>
+        <w:t>catalogfolder</w:t>
+      </w:r>
+      <w:proofErr w:type="spellEnd"/>
+      <w:r>
+        <w:rPr>
+          <w:rFonts w:ascii="Consolas" w:hAnsi="Consolas" w:cs="Consolas"/>
+        </w:rPr>
+        <w:t xml:space="preserve"> </w:t>
+      </w:r>
+      <w:r>
+        <w:rPr>
+          <w:rFonts w:ascii="Consolas" w:hAnsi="Consolas" w:cs="Consolas"/>
+          <w:i/>
+          <w:iCs/>
+        </w:rPr>
+        <w:t>folder</w:t>
+      </w:r>
+      <w:r>
+        <w:tab/>
+        <w:t xml:space="preserve">Search in </w:t>
+      </w:r>
+      <w:r>
+        <w:rPr>
+          <w:i/>
+          <w:iCs/>
+        </w:rPr>
+        <w:t>folder</w:t>
+      </w:r>
+      <w:r>
+        <w:t xml:space="preserve"> for catalog files.</w:t>
+      </w:r>
+      <w:r>
+        <w:t xml:space="preserve">  If missing, use catalog folder from saved configuration.</w:t>
+      </w:r>
+    </w:p>
+    <w:p>
+      <w:pPr>
+        <w:ind w:left="3420" w:hanging="3420"/>
+      </w:pPr>
+      <w:r>
+        <w:rPr>
+          <w:rFonts w:ascii="Consolas" w:hAnsi="Consolas" w:cs="Consolas"/>
+        </w:rPr>
+        <w:t>--</w:t>
+      </w:r>
+      <w:proofErr w:type="spellStart"/>
+      <w:r>
+        <w:rPr>
+          <w:rFonts w:ascii="Consolas" w:hAnsi="Consolas" w:cs="Consolas"/>
+        </w:rPr>
+        <w:t>backupfolder</w:t>
+      </w:r>
+      <w:proofErr w:type="spellEnd"/>
+      <w:r>
+        <w:rPr>
+          <w:rFonts w:ascii="Consolas" w:hAnsi="Consolas" w:cs="Consolas"/>
+        </w:rPr>
+        <w:t xml:space="preserve"> </w:t>
+      </w:r>
+      <w:r>
+        <w:rPr>
+          <w:rFonts w:ascii="Consolas" w:hAnsi="Consolas" w:cs="Consolas"/>
+          <w:i/>
+          <w:iCs/>
+        </w:rPr>
+        <w:t>folder</w:t>
+      </w:r>
+      <w:r>
+        <w:tab/>
+        <w:t xml:space="preserve">Search in </w:t>
+      </w:r>
+      <w:r>
+        <w:rPr>
+          <w:i/>
+          <w:iCs/>
+        </w:rPr>
+        <w:t>folder</w:t>
+      </w:r>
+      <w:r>
+        <w:t xml:space="preserve"> for backups of catalog files.</w:t>
+      </w:r>
+      <w:r>
+        <w:t xml:space="preserve">  If missing, use backup folder from saved configuration.</w:t>
+      </w:r>
+    </w:p>
+    <w:p>
+      <w:pPr>
+        <w:ind w:left="3420" w:hanging="3420"/>
+      </w:pPr>
+      <w:r>
+        <w:rPr>
+          <w:rFonts w:ascii="Consolas" w:hAnsi="Consolas" w:cs="Consolas"/>
+        </w:rPr>
+        <w:lastRenderedPageBreak/>
+        <w:t>--verbose</w:t>
+      </w:r>
+      <w:r>
+        <w:rPr>
+          <w:rFonts w:ascii="Consolas" w:hAnsi="Consolas" w:cs="Consolas"/>
+        </w:rPr>
+        <w:tab/>
+      </w:r>
+      <w:proofErr w:type="spellStart"/>
+      <w:r>
+        <w:t>Verbose</w:t>
+      </w:r>
+      <w:proofErr w:type="spellEnd"/>
+      <w:r>
+        <w:t xml:space="preserve"> output.</w:t>
+      </w:r>
+    </w:p>
+    <w:p>
+      <w:pPr>
+        <w:pStyle w:val="Heading2"/>
+      </w:pPr>
+    </w:p>
+    <w:p>
+      <w:r>
+        <w:t>The location of the catalog and backup folders are kept in a JSON file in the same folder as the LRSync.py script.  Whenever the --</w:t>
+      </w:r>
+      <w:proofErr w:type="spellStart"/>
+      <w:r>
+        <w:t>catalogfolder</w:t>
+      </w:r>
+      <w:proofErr w:type="spellEnd"/>
+      <w:r>
+        <w:t xml:space="preserve"> and --</w:t>
+      </w:r>
+      <w:proofErr w:type="spellStart"/>
+      <w:r>
+        <w:t>backupfolder</w:t>
+      </w:r>
+      <w:proofErr w:type="spellEnd"/>
+      <w:r>
+        <w:t xml:space="preserve"> are used, the locations are created or updated</w:t>
+      </w:r>
+      <w:r>
+        <w:t>.  The values are maintained by system name.</w:t>
+      </w:r>
+    </w:p>
+    <w:p>
+      <w:pPr>
+        <w:pStyle w:val="Heading2"/>
+      </w:pPr>
+      <w:r>
+        <w:t>Backups</w:t>
+      </w:r>
+    </w:p>
+    <w:p>
+      <w:r>
+        <w:t>Backups are kept in subfolders under the backup folder.  Subfolders are named according to the date and time the backup was made.  The folders are named:</w:t>
+      </w:r>
+    </w:p>
+    <w:p>
+      <w:pPr>
+        <w:ind w:firstLine="720"/>
+      </w:pPr>
+      <w:r>
+        <w:rPr>
+          <w:i/>
+          <w:iCs/>
+        </w:rPr>
+        <w:t>YYYY-MM-DD HHMM</w:t>
+      </w:r>
+    </w:p>
+    <w:p>
+      <w:r>
+        <w:t>Where:</w:t>
+      </w:r>
+    </w:p>
+    <w:p>
+      <w:pPr>
+        <w:ind w:left="720"/>
+      </w:pPr>
+      <w:r>
+        <w:rPr>
+          <w:i/>
+        </w:rPr>
+        <w:t>YYYY</w:t>
+      </w:r>
+      <w:r>
+        <w:tab/>
+        <w:t>Is the four-digit year</w:t>
+      </w:r>
+    </w:p>
+    <w:p>
+      <w:pPr>
+        <w:ind w:left="720"/>
+      </w:pPr>
+      <w:r>
+        <w:rPr>
+          <w:i/>
+        </w:rPr>
+        <w:t>MM</w:t>
+      </w:r>
+      <w:r>
+        <w:rPr>
+          <w:i/>
+        </w:rPr>
+        <w:tab/>
+      </w:r>
+      <w:r>
+        <w:t>Is the two-digit month (01-12)</w:t>
+      </w:r>
+    </w:p>
+    <w:p>
+      <w:pPr>
+        <w:ind w:left="720"/>
+      </w:pPr>
+      <w:r>
+        <w:rPr>
+          <w:i/>
+        </w:rPr>
+        <w:t>DD</w:t>
+      </w:r>
+      <w:r>
+        <w:rPr>
+          <w:i/>
+        </w:rPr>
+        <w:tab/>
+      </w:r>
+      <w:r>
+        <w:t>Is the two-digit day (01-31)</w:t>
+      </w:r>
+    </w:p>
+    <w:p>
+      <w:pPr>
+        <w:ind w:left="720"/>
+      </w:pPr>
+      <w:r>
+        <w:rPr>
+          <w:i/>
+        </w:rPr>
+        <w:t>HH</w:t>
+      </w:r>
+      <w:r>
+        <w:rPr>
+          <w:i/>
+        </w:rPr>
+        <w:tab/>
+      </w:r>
+      <w:r>
+        <w:t>Is the hour (00-23)</w:t>
+      </w:r>
+    </w:p>
+    <w:p>
+      <w:pPr>
+        <w:ind w:left="720"/>
+      </w:pPr>
+      <w:r>
+        <w:rPr>
+          <w:i/>
+        </w:rPr>
+        <w:t>MM</w:t>
+      </w:r>
+      <w:r>
+        <w:rPr>
+          <w:i/>
+        </w:rPr>
+        <w:tab/>
+      </w:r>
+      <w:r>
+        <w:t>Is the minute (00-59)</w:t>
+      </w:r>
+    </w:p>
+    <w:p>
+      <w:r>
+        <w:t xml:space="preserve">Inside each folder is a .zip file, named </w:t>
+      </w:r>
+      <w:r>
+        <w:rPr>
+          <w:i/>
+          <w:iCs/>
+        </w:rPr>
+        <w:t>catalog</w:t>
+      </w:r>
+      <w:r>
+        <w:t xml:space="preserve">.lrcat.zip, where </w:t>
+      </w:r>
+      <w:r>
+        <w:rPr>
+          <w:i/>
+          <w:iCs/>
+        </w:rPr>
+        <w:t>catalog</w:t>
+      </w:r>
+      <w:r>
+        <w:t xml:space="preserve"> is the name of the catalog file.  The .zip file contains a single file, the zipped catalog file (</w:t>
+      </w:r>
+      <w:proofErr w:type="spellStart"/>
+      <w:proofErr w:type="gramStart"/>
+      <w:r>
+        <w:rPr>
+          <w:i/>
+          <w:iCs/>
+        </w:rPr>
+        <w:t>catalog</w:t>
+      </w:r>
+      <w:r>
+        <w:t>.lrcat</w:t>
+      </w:r>
+      <w:proofErr w:type="spellEnd"/>
+      <w:proofErr w:type="gramEnd"/>
+      <w:r>
+        <w:t>).</w:t>
+      </w:r>
+      <w:r>
+        <w:t xml:space="preserve">  The date and time information from the name of the subfolder is used to compare to the date and time of the catalog file.</w:t>
       </w:r>
     </w:p>
     <w:sectPr>
@@ -759,6 +1277,28 @@
       <w:szCs w:val="32"/>
     </w:rPr>
   </w:style>
+  <w:style w:type="paragraph" w:styleId="Heading2">
+    <w:name w:val="heading 2"/>
+    <w:basedOn w:val="Normal"/>
+    <w:next w:val="Normal"/>
+    <w:link w:val="Heading2Char"/>
+    <w:uiPriority w:val="9"/>
+    <w:unhideWhenUsed/>
+    <w:qFormat/>
+    <w:rsid w:val="00C55C87"/>
+    <w:pPr>
+      <w:keepNext/>
+      <w:keepLines/>
+      <w:spacing w:before="40" w:after="0"/>
+      <w:outlineLvl w:val="1"/>
+    </w:pPr>
+    <w:rPr>
+      <w:rFonts w:asciiTheme="majorHAnsi" w:eastAsiaTheme="majorEastAsia" w:hAnsiTheme="majorHAnsi" w:cstheme="majorBidi"/>
+      <w:color w:val="2F5496" w:themeColor="accent1" w:themeShade="BF"/>
+      <w:sz w:val="26"/>
+      <w:szCs w:val="26"/>
+    </w:rPr>
+  </w:style>
   <w:style w:type="character" w:default="1" w:styleId="DefaultParagraphFont">
     <w:name w:val="Default Paragraph Font"/>
     <w:uiPriority w:val="1"/>
@@ -920,6 +1460,19 @@
         <w:shd w:val="clear" w:color="auto" w:fill="DEEAF6" w:themeFill="accent5" w:themeFillTint="33"/>
       </w:tcPr>
     </w:tblStylePr>
+  </w:style>
+  <w:style w:type="character" w:customStyle="1" w:styleId="Heading2Char">
+    <w:name w:val="Heading 2 Char"/>
+    <w:basedOn w:val="DefaultParagraphFont"/>
+    <w:link w:val="Heading2"/>
+    <w:uiPriority w:val="9"/>
+    <w:rsid w:val="00C55C87"/>
+    <w:rPr>
+      <w:rFonts w:asciiTheme="majorHAnsi" w:eastAsiaTheme="majorEastAsia" w:hAnsiTheme="majorHAnsi" w:cstheme="majorBidi"/>
+      <w:color w:val="2F5496" w:themeColor="accent1" w:themeShade="BF"/>
+      <w:sz w:val="26"/>
+      <w:szCs w:val="26"/>
+    </w:rPr>
   </w:style>
 </w:styles>
 </file>

</xml_diff>